<commit_message>
changing $ to numbers
</commit_message>
<xml_diff>
--- a/IBC questions.docx
+++ b/IBC questions.docx
@@ -10,8 +10,16 @@
         </w:numPr>
         <w:spacing w:line="480" w:lineRule="auto"/>
       </w:pPr>
-      <w:r>
-        <w:t>What are the Locations of the business on campus?</w:t>
+      <w:proofErr w:type="spellStart"/>
+      <w:r>
+        <w:t>v</w:t>
+      </w:r>
+      <w:r>
+        <w:t>What</w:t>
+      </w:r>
+      <w:proofErr w:type="spellEnd"/>
+      <w:r>
+        <w:t xml:space="preserve"> are the Locations of the business on campus?</w:t>
       </w:r>
     </w:p>
     <w:p>
@@ -169,14 +177,203 @@
           <w:sz w:val="24"/>
           <w:szCs w:val="24"/>
         </w:rPr>
-        <w:t xml:space="preserve">What </w:t>
-      </w:r>
-      <w:r>
-        <w:rPr>
-          <w:sz w:val="24"/>
-          <w:szCs w:val="24"/>
-        </w:rPr>
-        <w:t>does the Random Number mean?</w:t>
+        <w:t xml:space="preserve">What is </w:t>
+      </w:r>
+      <w:proofErr w:type="gramStart"/>
+      <w:r>
+        <w:rPr>
+          <w:sz w:val="24"/>
+          <w:szCs w:val="24"/>
+        </w:rPr>
+        <w:t xml:space="preserve">cross </w:t>
+      </w:r>
+      <w:proofErr w:type="gramEnd"/>
+      <w:r>
+        <w:rPr>
+          <w:sz w:val="24"/>
+          <w:szCs w:val="24"/>
+        </w:rPr>
+        <w:t>listed course?</w:t>
+      </w:r>
+    </w:p>
+    <w:p>
+      <w:pPr>
+        <w:pStyle w:val="ListParagraph"/>
+        <w:numPr>
+          <w:ilvl w:val="0"/>
+          <w:numId w:val="2"/>
+        </w:numPr>
+        <w:spacing w:line="480" w:lineRule="auto"/>
+        <w:rPr>
+          <w:sz w:val="24"/>
+          <w:szCs w:val="24"/>
+        </w:rPr>
+      </w:pPr>
+      <w:r>
+        <w:rPr>
+          <w:sz w:val="24"/>
+          <w:szCs w:val="24"/>
+        </w:rPr>
+        <w:t>Can we get campus population (in person enrollment) data back to 2015 to match your data?</w:t>
+      </w:r>
+    </w:p>
+    <w:p>
+      <w:pPr>
+        <w:pStyle w:val="ListParagraph"/>
+        <w:numPr>
+          <w:ilvl w:val="0"/>
+          <w:numId w:val="2"/>
+        </w:numPr>
+        <w:spacing w:line="480" w:lineRule="auto"/>
+        <w:rPr>
+          <w:sz w:val="24"/>
+          <w:szCs w:val="24"/>
+        </w:rPr>
+      </w:pPr>
+      <w:r>
+        <w:rPr>
+          <w:sz w:val="24"/>
+          <w:szCs w:val="24"/>
+        </w:rPr>
+        <w:t>Can we get transaction data for all companies (analysis of avg or median price vs number of items to student population and business metrics)</w:t>
+      </w:r>
+    </w:p>
+    <w:p>
+      <w:pPr>
+        <w:pStyle w:val="ListParagraph"/>
+        <w:numPr>
+          <w:ilvl w:val="0"/>
+          <w:numId w:val="2"/>
+        </w:numPr>
+        <w:spacing w:line="480" w:lineRule="auto"/>
+        <w:rPr>
+          <w:sz w:val="24"/>
+          <w:szCs w:val="24"/>
+        </w:rPr>
+      </w:pPr>
+      <w:r>
+        <w:rPr>
+          <w:sz w:val="24"/>
+          <w:szCs w:val="24"/>
+        </w:rPr>
+        <w:t xml:space="preserve">Can we tell if the business </w:t>
+      </w:r>
+      <w:r>
+        <w:rPr>
+          <w:sz w:val="24"/>
+          <w:szCs w:val="24"/>
+          <w:highlight w:val="red"/>
+        </w:rPr>
+        <w:t>was outside</w:t>
+      </w:r>
+      <w:r>
+        <w:rPr>
+          <w:sz w:val="24"/>
+          <w:szCs w:val="24"/>
+        </w:rPr>
+        <w:t xml:space="preserve">, daytime or </w:t>
+      </w:r>
+      <w:proofErr w:type="gramStart"/>
+      <w:r>
+        <w:rPr>
+          <w:sz w:val="24"/>
+          <w:szCs w:val="24"/>
+        </w:rPr>
+        <w:t>evening</w:t>
+      </w:r>
+      <w:proofErr w:type="gramEnd"/>
+    </w:p>
+    <w:p>
+      <w:pPr>
+        <w:pStyle w:val="ListParagraph"/>
+        <w:numPr>
+          <w:ilvl w:val="0"/>
+          <w:numId w:val="2"/>
+        </w:numPr>
+        <w:spacing w:line="480" w:lineRule="auto"/>
+        <w:rPr>
+          <w:sz w:val="24"/>
+          <w:szCs w:val="24"/>
+        </w:rPr>
+      </w:pPr>
+      <w:r>
+        <w:rPr>
+          <w:sz w:val="24"/>
+          <w:szCs w:val="24"/>
+        </w:rPr>
+        <w:t>Is there any way to link company letters to the name of the company in the registration data?</w:t>
+      </w:r>
+    </w:p>
+    <w:p>
+      <w:pPr>
+        <w:pStyle w:val="ListParagraph"/>
+        <w:numPr>
+          <w:ilvl w:val="0"/>
+          <w:numId w:val="2"/>
+        </w:numPr>
+        <w:spacing w:line="480" w:lineRule="auto"/>
+        <w:rPr>
+          <w:sz w:val="24"/>
+          <w:szCs w:val="24"/>
+        </w:rPr>
+      </w:pPr>
+      <w:r>
+        <w:rPr>
+          <w:sz w:val="24"/>
+          <w:szCs w:val="24"/>
+        </w:rPr>
+        <w:t>Do the N/</w:t>
+      </w:r>
+      <w:proofErr w:type="gramStart"/>
+      <w:r>
+        <w:rPr>
+          <w:sz w:val="24"/>
+          <w:szCs w:val="24"/>
+        </w:rPr>
+        <w:t>a’s</w:t>
+      </w:r>
+      <w:proofErr w:type="gramEnd"/>
+      <w:r>
+        <w:rPr>
+          <w:sz w:val="24"/>
+          <w:szCs w:val="24"/>
+        </w:rPr>
+        <w:t xml:space="preserve"> for company letters and learning teams, faculty means the student dropped the course?   And can we tell when they dropped?</w:t>
+      </w:r>
+    </w:p>
+    <w:p>
+      <w:pPr>
+        <w:pStyle w:val="ListParagraph"/>
+        <w:numPr>
+          <w:ilvl w:val="0"/>
+          <w:numId w:val="2"/>
+        </w:numPr>
+        <w:spacing w:line="480" w:lineRule="auto"/>
+        <w:rPr>
+          <w:sz w:val="24"/>
+          <w:szCs w:val="24"/>
+        </w:rPr>
+      </w:pPr>
+      <w:r>
+        <w:rPr>
+          <w:sz w:val="24"/>
+          <w:szCs w:val="24"/>
+        </w:rPr>
+        <w:t xml:space="preserve">What happened to the missing data on the </w:t>
+      </w:r>
+      <w:r>
+        <w:rPr>
+          <w:sz w:val="24"/>
+          <w:szCs w:val="24"/>
+        </w:rPr>
+        <w:t>Historical Financial Results</w:t>
+      </w:r>
+      <w:r>
+        <w:rPr>
+          <w:sz w:val="24"/>
+          <w:szCs w:val="24"/>
+        </w:rPr>
+        <w:t xml:space="preserve"> data?  And are there some semesters with only on IBC company?</w:t>
       </w:r>
     </w:p>
     <w:p>

</xml_diff>